<commit_message>
Add Unity's 2D(URP) project template
Add 2D(URP) project template for the first prototype
Add documentation's temporary session file to .gitignore
</commit_message>
<xml_diff>
--- a/Documentation/Development Plan.docx
+++ b/Documentation/Development Plan.docx
@@ -8,15 +8,6 @@
       </w:pPr>
       <w:r>
         <w:t>Golf with Cats</w:t>
-      </w:r>
-    </w:p>
-    <w:p/>
-    <w:p>
-      <w:pPr>
-        <w:pStyle w:val="Heading1"/>
-      </w:pPr>
-      <w:r>
-        <w:t>Overview</w:t>
       </w:r>
     </w:p>
     <w:p/>
@@ -43,7 +34,10 @@
         <w:pStyle w:val="Heading1"/>
       </w:pPr>
       <w:r>
-        <w:t>Sprint #1</w:t>
+        <w:t xml:space="preserve">Sprint </w:t>
+      </w:r>
+      <w:r>
+        <w:t>1</w:t>
       </w:r>
     </w:p>
     <w:p/>

</xml_diff>